<commit_message>
fix usecase huyve + classDiagram
</commit_message>
<xml_diff>
--- a/Usecase Diagram/HuyVe.docx
+++ b/Usecase Diagram/HuyVe.docx
@@ -26,10 +26,10 @@
           <w:rFonts w:ascii="Times New Roman" w:hAnsi="Times New Roman" w:cs="Times New Roman"/>
         </w:rPr>
         <w:drawing>
-          <wp:inline distT="0" distB="0" distL="0" distR="0" wp14:anchorId="65958499" wp14:editId="1FF854F2">
-            <wp:extent cx="5943600" cy="3155950"/>
-            <wp:effectExtent l="0" t="0" r="0" b="6350"/>
-            <wp:docPr id="2068738809" name="Picture 1"/>
+          <wp:inline distT="0" distB="0" distL="0" distR="0" wp14:anchorId="3E93B4E1" wp14:editId="56DDA203">
+            <wp:extent cx="5943600" cy="3364865"/>
+            <wp:effectExtent l="0" t="0" r="0" b="6985"/>
+            <wp:docPr id="1102669157" name="Picture 1" descr="A diagram of a flowchart&#10;&#10;AI-generated content may be incorrect."/>
             <wp:cNvGraphicFramePr>
               <a:graphicFrameLocks xmlns:a="http://schemas.openxmlformats.org/drawingml/2006/main" noChangeAspect="1"/>
             </wp:cNvGraphicFramePr>
@@ -37,7 +37,7 @@
               <a:graphicData uri="http://schemas.openxmlformats.org/drawingml/2006/picture">
                 <pic:pic xmlns:pic="http://schemas.openxmlformats.org/drawingml/2006/picture">
                   <pic:nvPicPr>
-                    <pic:cNvPr id="2068738809" name=""/>
+                    <pic:cNvPr id="1102669157" name="Picture 1" descr="A diagram of a flowchart&#10;&#10;AI-generated content may be incorrect."/>
                     <pic:cNvPicPr/>
                   </pic:nvPicPr>
                   <pic:blipFill>
@@ -49,7 +49,7 @@
                   <pic:spPr>
                     <a:xfrm>
                       <a:off x="0" y="0"/>
-                      <a:ext cx="5943600" cy="3155950"/>
+                      <a:ext cx="5943600" cy="3364865"/>
                     </a:xfrm>
                     <a:prstGeom prst="rect">
                       <a:avLst/>

</xml_diff>